<commit_message>
fix bugs from final test
</commit_message>
<xml_diff>
--- a/Записи/Финальные добавления.docx
+++ b/Записи/Финальные добавления.docx
@@ -10,9 +10,11 @@
           <w:numId w:val="1"/>
         </w:numPr>
       </w:pPr>
+      <w:proofErr w:type="spellStart"/>
       <w:r>
         <w:t>Тринкеты</w:t>
       </w:r>
+      <w:proofErr w:type="spellEnd"/>
     </w:p>
     <w:p>
       <w:pPr>
@@ -34,8 +36,13 @@
           <w:numId w:val="1"/>
         </w:numPr>
       </w:pPr>
-      <w:r>
-        <w:t>Квест на серебряный меч</w:t>
+      <w:proofErr w:type="spellStart"/>
+      <w:r>
+        <w:t>Квест</w:t>
+      </w:r>
+      <w:proofErr w:type="spellEnd"/>
+      <w:r>
+        <w:t xml:space="preserve"> на серебряный меч</w:t>
       </w:r>
     </w:p>
     <w:p>
@@ -82,24 +89,28 @@
           <w:numId w:val="1"/>
         </w:numPr>
       </w:pPr>
+      <w:proofErr w:type="spellStart"/>
       <w:r>
         <w:t>Ачивки</w:t>
       </w:r>
-    </w:p>
-    <w:p>
-      <w:pPr>
-        <w:pStyle w:val="a3"/>
-        <w:numPr>
-          <w:ilvl w:val="0"/>
-          <w:numId w:val="1"/>
-        </w:numPr>
-      </w:pPr>
+      <w:proofErr w:type="spellEnd"/>
+    </w:p>
+    <w:p>
+      <w:pPr>
+        <w:pStyle w:val="a3"/>
+        <w:numPr>
+          <w:ilvl w:val="0"/>
+          <w:numId w:val="1"/>
+        </w:numPr>
+      </w:pPr>
+      <w:proofErr w:type="spellStart"/>
       <w:r>
         <w:rPr>
           <w:lang w:val="en-US"/>
         </w:rPr>
         <w:t>Звуки</w:t>
       </w:r>
+      <w:proofErr w:type="spellEnd"/>
     </w:p>
     <w:p>
       <w:pPr>
@@ -146,22 +157,33 @@
         </w:numPr>
       </w:pPr>
       <w:r>
-        <w:t>Убрать читы</w:t>
-      </w:r>
-      <w:r>
-        <w:rPr>
-          <w:lang w:val="en-US"/>
-        </w:rPr>
+        <w:t xml:space="preserve">Убрать </w:t>
+      </w:r>
+      <w:proofErr w:type="spellStart"/>
+      <w:r>
+        <w:t>читы</w:t>
+      </w:r>
+      <w:proofErr w:type="spellEnd"/>
+      <w:r>
         <w:t xml:space="preserve"> </w:t>
       </w:r>
       <w:r>
-        <w:t>и кнопку «Убрать достижения</w:t>
+        <w:t>и кнопку «Убрать достижения»</w:t>
+      </w:r>
+    </w:p>
+    <w:p>
+      <w:pPr>
+        <w:pStyle w:val="a3"/>
+        <w:numPr>
+          <w:ilvl w:val="0"/>
+          <w:numId w:val="1"/>
+        </w:numPr>
+      </w:pPr>
+      <w:r>
+        <w:t>Вернуть ачивки</w:t>
       </w:r>
       <w:bookmarkStart w:id="0" w:name="_GoBack"/>
       <w:bookmarkEnd w:id="0"/>
-      <w:r>
-        <w:t>»</w:t>
-      </w:r>
     </w:p>
     <w:sectPr>
       <w:pgSz w:w="11906" w:h="16838"/>

</xml_diff>